<commit_message>
until q1c - doesn't work yet
</commit_message>
<xml_diff>
--- a/NLP2.docx
+++ b/NLP2.docx
@@ -16,7 +16,14 @@
           <w:sz w:val="32"/>
           <w:szCs w:val="32"/>
         </w:rPr>
-        <w:t>NLP – HW1</w:t>
+        <w:t>NLP – HW</w:t>
+      </w:r>
+      <w:r>
+        <w:rPr>
+          <w:sz w:val="32"/>
+          <w:szCs w:val="32"/>
+        </w:rPr>
+        <w:t>2</w:t>
       </w:r>
     </w:p>
     <w:p>
@@ -37,13 +44,8 @@
       </w:r>
       <w:r>
         <w:tab/>
-        <w:t xml:space="preserve">Yoav </w:t>
+        <w:t>Yoav Rabinovich</w:t>
       </w:r>
-      <w:proofErr w:type="spellStart"/>
-      <w:r>
-        <w:t>Rabinovich</w:t>
-      </w:r>
-      <w:proofErr w:type="spellEnd"/>
       <w:r>
         <w:br/>
         <w:t>319021044</w:t>
@@ -373,13 +375,7 @@
             <w:rPr>
               <w:rFonts w:ascii="Cambria Math" w:hAnsi="Cambria Math"/>
             </w:rPr>
-            <m:t>=</m:t>
-          </m:r>
-          <m:r>
-            <w:rPr>
-              <w:rFonts w:ascii="Cambria Math" w:hAnsi="Cambria Math"/>
-            </w:rPr>
-            <m:t>-</m:t>
+            <m:t>=-</m:t>
           </m:r>
           <m:nary>
             <m:naryPr>
@@ -1103,6 +1099,9 @@
             <m:t xml:space="preserve"> for some constant k</m:t>
           </m:r>
           <m:r>
+            <m:rPr>
+              <m:sty m:val="p"/>
+            </m:rPr>
             <w:rPr>
               <w:rFonts w:ascii="Cambria Math" w:hAnsi="Cambria Math"/>
             </w:rPr>
@@ -1111,6 +1110,9 @@
         </m:oMath>
         <m:oMath>
           <m:r>
+            <m:rPr>
+              <m:sty m:val="p"/>
+            </m:rPr>
             <w:rPr>
               <w:rFonts w:ascii="Cambria Math" w:hAnsi="Cambria Math"/>
             </w:rPr>
@@ -1132,13 +1134,7 @@
                 <w:rPr>
                   <w:rFonts w:ascii="Cambria Math" w:hAnsi="Cambria Math"/>
                 </w:rPr>
-                <m:t>∂</m:t>
-              </m:r>
-              <m:r>
-                <w:rPr>
-                  <w:rFonts w:ascii="Cambria Math" w:hAnsi="Cambria Math"/>
-                </w:rPr>
-                <m:t>CE</m:t>
+                <m:t>∂CE</m:t>
               </m:r>
             </m:num>
             <m:den>
@@ -1869,6 +1865,9 @@
             <m:t>*</m:t>
           </m:r>
           <m:r>
+            <m:rPr>
+              <m:sty m:val="p"/>
+            </m:rPr>
             <w:rPr>
               <w:rFonts w:ascii="Cambria Math" w:eastAsiaTheme="minorEastAsia" w:hAnsi="Cambria Math"/>
             </w:rPr>
@@ -2262,13 +2261,7 @@
             <w:rPr>
               <w:rFonts w:ascii="Cambria Math" w:eastAsiaTheme="minorEastAsia" w:hAnsi="Cambria Math"/>
             </w:rPr>
-            <m:t xml:space="preserve"> </m:t>
-          </m:r>
-          <m:r>
-            <w:rPr>
-              <w:rFonts w:ascii="Cambria Math" w:eastAsiaTheme="minorEastAsia" w:hAnsi="Cambria Math"/>
-            </w:rPr>
-            <m:t>=</m:t>
+            <m:t xml:space="preserve"> =</m:t>
           </m:r>
           <m:nary>
             <m:naryPr>
@@ -3387,6 +3380,9 @@
         </m:oMathParaPr>
         <m:oMath>
           <m:r>
+            <m:rPr>
+              <m:sty m:val="p"/>
+            </m:rPr>
             <w:rPr>
               <w:rFonts w:ascii="Cambria Math" w:hAnsi="Cambria Math"/>
             </w:rPr>
@@ -3398,19 +3394,7 @@
             <w:rPr>
               <w:rFonts w:ascii="Cambria Math" w:eastAsiaTheme="minorEastAsia" w:hAnsi="Cambria Math"/>
             </w:rPr>
-            <m:t>Since y is one hot vector</m:t>
-          </m:r>
-          <m:r>
-            <w:rPr>
-              <w:rFonts w:ascii="Cambria Math" w:eastAsiaTheme="minorEastAsia" w:hAnsi="Cambria Math"/>
-            </w:rPr>
-            <m:t>→</m:t>
-          </m:r>
-          <m:r>
-            <w:rPr>
-              <w:rFonts w:ascii="Cambria Math" w:eastAsiaTheme="minorEastAsia" w:hAnsi="Cambria Math"/>
-            </w:rPr>
-            <m:t xml:space="preserve"> </m:t>
+            <m:t xml:space="preserve">Since y is one hot vector→ </m:t>
           </m:r>
           <m:nary>
             <m:naryPr>
@@ -3493,7 +3477,7 @@
     <w:p>
       <w:pPr>
         <w:rPr>
-          <w:rFonts w:eastAsiaTheme="minorEastAsia" w:hint="cs"/>
+          <w:rFonts w:eastAsiaTheme="minorEastAsia"/>
           <w:i/>
           <w:rtl/>
         </w:rPr>
@@ -3804,13 +3788,7 @@
                 <w:rPr>
                   <w:rFonts w:ascii="Cambria Math" w:hAnsi="Cambria Math"/>
                 </w:rPr>
-                <m:t>∂</m:t>
-              </m:r>
-              <m:r>
-                <w:rPr>
-                  <w:rFonts w:ascii="Cambria Math" w:hAnsi="Cambria Math"/>
-                </w:rPr>
-                <m:t>θ</m:t>
+                <m:t>∂θ</m:t>
               </m:r>
             </m:den>
           </m:f>
@@ -4022,15 +4000,12 @@
             <w:rPr>
               <w:rFonts w:ascii="Cambria Math" w:eastAsiaTheme="minorEastAsia" w:hAnsi="Cambria Math"/>
             </w:rPr>
-            <m:t>We</m:t>
-          </m:r>
-          <m:r>
-            <w:rPr>
-              <w:rFonts w:ascii="Cambria Math" w:eastAsiaTheme="minorEastAsia" w:hAnsi="Cambria Math"/>
-            </w:rPr>
-            <m:t xml:space="preserve"> will denote:</m:t>
-          </m:r>
-          <m:r>
+            <m:t>We will denote:</m:t>
+          </m:r>
+          <m:r>
+            <m:rPr>
+              <m:sty m:val="p"/>
+            </m:rPr>
             <w:rPr>
               <w:rFonts w:ascii="Cambria Math" w:eastAsiaTheme="minorEastAsia" w:hAnsi="Cambria Math"/>
             </w:rPr>
@@ -4129,6 +4104,9 @@
             </m:sub>
           </m:sSub>
           <m:r>
+            <m:rPr>
+              <m:sty m:val="p"/>
+            </m:rPr>
             <w:rPr>
               <w:rFonts w:ascii="Cambria Math" w:eastAsiaTheme="minorEastAsia" w:hAnsi="Cambria Math"/>
             </w:rPr>
@@ -4166,13 +4144,7 @@
             <w:rPr>
               <w:rFonts w:ascii="Cambria Math" w:eastAsiaTheme="minorEastAsia" w:hAnsi="Cambria Math"/>
             </w:rPr>
-            <m:t>=</m:t>
-          </m:r>
-          <m:r>
-            <w:rPr>
-              <w:rFonts w:ascii="Cambria Math" w:eastAsiaTheme="minorEastAsia" w:hAnsi="Cambria Math"/>
-            </w:rPr>
-            <m:t>x</m:t>
+            <m:t>=x</m:t>
           </m:r>
           <m:sSub>
             <m:sSubPr>
@@ -4282,13 +4254,7 @@
                 <w:rPr>
                   <w:rFonts w:ascii="Cambria Math" w:eastAsiaTheme="minorEastAsia" w:hAnsi="Cambria Math"/>
                 </w:rPr>
-                <m:t>∂</m:t>
-              </m:r>
-              <m:r>
-                <w:rPr>
-                  <w:rFonts w:ascii="Cambria Math" w:eastAsiaTheme="minorEastAsia" w:hAnsi="Cambria Math"/>
-                </w:rPr>
-                <m:t>x</m:t>
+                <m:t>∂x</m:t>
               </m:r>
             </m:den>
           </m:f>
@@ -4546,13 +4512,7 @@
             <w:rPr>
               <w:rFonts w:ascii="Cambria Math" w:eastAsiaTheme="minorEastAsia" w:hAnsi="Cambria Math"/>
             </w:rPr>
-            <m:t xml:space="preserve">We already </m:t>
-          </m:r>
-          <m:r>
-            <w:rPr>
-              <w:rFonts w:ascii="Cambria Math" w:eastAsiaTheme="minorEastAsia" w:hAnsi="Cambria Math"/>
-            </w:rPr>
-            <m:t xml:space="preserve">calculated </m:t>
+            <m:t xml:space="preserve">We already calculated </m:t>
           </m:r>
           <m:f>
             <m:fPr>
@@ -4613,6 +4573,9 @@
             <m:t xml:space="preserve"> in 1a: </m:t>
           </m:r>
           <m:r>
+            <m:rPr>
+              <m:sty m:val="p"/>
+            </m:rPr>
             <w:rPr>
               <w:rFonts w:ascii="Cambria Math" w:eastAsiaTheme="minorEastAsia" w:hAnsi="Cambria Math"/>
             </w:rPr>
@@ -4642,8 +4605,34 @@
                 <w:rPr>
                   <w:rFonts w:ascii="Cambria Math" w:eastAsiaTheme="minorEastAsia" w:hAnsi="Cambria Math"/>
                 </w:rPr>
-                <m:t>∂L</m:t>
-              </m:r>
+                <m:t>∂</m:t>
+              </m:r>
+              <m:sSub>
+                <m:sSubPr>
+                  <m:ctrlPr>
+                    <w:rPr>
+                      <w:rFonts w:ascii="Cambria Math" w:eastAsiaTheme="minorEastAsia" w:hAnsi="Cambria Math"/>
+                      <w:i/>
+                    </w:rPr>
+                  </m:ctrlPr>
+                </m:sSubPr>
+                <m:e>
+                  <m:r>
+                    <w:rPr>
+                      <w:rFonts w:ascii="Cambria Math" w:eastAsiaTheme="minorEastAsia" w:hAnsi="Cambria Math"/>
+                    </w:rPr>
+                    <m:t>L</m:t>
+                  </m:r>
+                </m:e>
+                <m:sub>
+                  <m:r>
+                    <w:rPr>
+                      <w:rFonts w:ascii="Cambria Math" w:eastAsiaTheme="minorEastAsia" w:hAnsi="Cambria Math"/>
+                    </w:rPr>
+                    <m:t>2</m:t>
+                  </m:r>
+                </m:sub>
+              </m:sSub>
             </m:den>
           </m:f>
           <m:r>
@@ -4674,13 +4663,7 @@
             <w:rPr>
               <w:rFonts w:ascii="Cambria Math" w:eastAsiaTheme="minorEastAsia" w:hAnsi="Cambria Math"/>
             </w:rPr>
-            <m:t>-y</m:t>
-          </m:r>
-          <m:r>
-            <w:rPr>
-              <w:rFonts w:ascii="Cambria Math" w:eastAsiaTheme="minorEastAsia" w:hAnsi="Cambria Math"/>
-            </w:rPr>
-            <m:t xml:space="preserve"> </m:t>
+            <m:t xml:space="preserve">-y </m:t>
           </m:r>
         </m:oMath>
       </m:oMathPara>
@@ -4707,8 +4690,34 @@
                 <w:rPr>
                   <w:rFonts w:ascii="Cambria Math" w:eastAsiaTheme="minorEastAsia" w:hAnsi="Cambria Math"/>
                 </w:rPr>
-                <m:t>∂L</m:t>
-              </m:r>
+                <m:t>∂</m:t>
+              </m:r>
+              <m:sSub>
+                <m:sSubPr>
+                  <m:ctrlPr>
+                    <w:rPr>
+                      <w:rFonts w:ascii="Cambria Math" w:eastAsiaTheme="minorEastAsia" w:hAnsi="Cambria Math"/>
+                      <w:i/>
+                    </w:rPr>
+                  </m:ctrlPr>
+                </m:sSubPr>
+                <m:e>
+                  <m:r>
+                    <w:rPr>
+                      <w:rFonts w:ascii="Cambria Math" w:eastAsiaTheme="minorEastAsia" w:hAnsi="Cambria Math"/>
+                    </w:rPr>
+                    <m:t>L</m:t>
+                  </m:r>
+                </m:e>
+                <m:sub>
+                  <m:r>
+                    <w:rPr>
+                      <w:rFonts w:ascii="Cambria Math" w:eastAsiaTheme="minorEastAsia" w:hAnsi="Cambria Math"/>
+                    </w:rPr>
+                    <m:t>2</m:t>
+                  </m:r>
+                </m:sub>
+              </m:sSub>
             </m:num>
             <m:den>
               <m:r>
@@ -5261,7 +5270,7 @@
     <w:p>
       <w:pPr>
         <w:rPr>
-          <w:rFonts w:eastAsiaTheme="minorEastAsia" w:hint="cs"/>
+          <w:rFonts w:eastAsiaTheme="minorEastAsia"/>
           <w:i/>
           <w:rtl/>
         </w:rPr>

</xml_diff>